<commit_message>
mostro programma a MG
</commit_message>
<xml_diff>
--- a/log_way_forward.docx
+++ b/log_way_forward.docx
@@ -50,45 +50,554 @@
     <w:p/>
     <w:p>
       <w:r>
-        <w:t>Poi ho scaricato i dati per età sempre al 2020, così posso vedere solo quelli con più di x anni (ad esempio 60 oppure 80).</w:t>
+        <w:t>Poi ho scaricato i dati per età sempre al 2020, così posso vedere solo quelli con più di x anni (ad esempio 6</w:t>
+      </w:r>
+      <w:r>
+        <w:t>5</w:t>
+      </w:r>
+      <w:r>
+        <w:t xml:space="preserve"> oppure 80).</w:t>
       </w:r>
       <w:r>
         <w:t xml:space="preserve"> L’interrogazione è salvata sul sito dati.istat.it</w:t>
-      </w:r>
-    </w:p>
-    <w:p>
-      <w:r>
-        <w:t xml:space="preserve">Dopo aver scritto il codice ho riscaricato quella completa, con il sesso. Quindi forse il codice va verificato. </w:t>
-      </w:r>
-    </w:p>
-    <w:p/>
-    <w:p>
-      <w:r>
-        <w:t xml:space="preserve">Per questo devo </w:t>
-      </w:r>
-      <w:r>
-        <w:t>ancora</w:t>
-      </w:r>
-      <w:r>
-        <w:t xml:space="preserve"> scrivere il codice, ma i dati sono già in </w:t>
-      </w:r>
-      <w:proofErr w:type="spellStart"/>
-      <w:r>
-        <w:t>Rstudio</w:t>
-      </w:r>
-      <w:proofErr w:type="spellEnd"/>
-      <w:r>
-        <w:t xml:space="preserve"> (totale per comune e per età al 2020).</w:t>
-      </w:r>
-    </w:p>
-    <w:p/>
-    <w:p>
-      <w:r>
-        <w:t>Tra l’altro il 2020 è l’anno del censimento…</w:t>
       </w:r>
     </w:p>
     <w:p/>
     <w:p/>
+    <w:p>
+      <w:pPr>
+        <w:rPr>
+          <w:b/>
+          <w:bCs/>
+        </w:rPr>
+      </w:pPr>
+      <w:r>
+        <w:rPr>
+          <w:b/>
+          <w:bCs/>
+        </w:rPr>
+        <w:t>22 marzo</w:t>
+      </w:r>
+    </w:p>
+    <w:p>
+      <w:r>
+        <w:t xml:space="preserve">Ho aggiunto vari dati demografici importanti e ho scritto il codice per fare le mappe </w:t>
+      </w:r>
+    </w:p>
+    <w:p/>
+    <w:p>
+      <w:pPr>
+        <w:rPr>
+          <w:color w:val="FF0000"/>
+        </w:rPr>
+      </w:pPr>
+      <w:r>
+        <w:rPr>
+          <w:color w:val="FF0000"/>
+        </w:rPr>
+        <w:t>Devo decidere lo stile migliore per le mappe</w:t>
+      </w:r>
+    </w:p>
+    <w:p/>
+    <w:p>
+      <w:pPr>
+        <w:pBdr>
+          <w:top w:val="single" w:sz="2" w:space="0" w:color="D9D9E3"/>
+          <w:left w:val="single" w:sz="2" w:space="0" w:color="D9D9E3"/>
+          <w:bottom w:val="single" w:sz="2" w:space="0" w:color="D9D9E3"/>
+          <w:right w:val="single" w:sz="2" w:space="0" w:color="D9D9E3"/>
+        </w:pBdr>
+        <w:spacing w:before="300" w:after="300"/>
+        <w:rPr>
+          <w:rFonts w:ascii="Segoe UI" w:eastAsia="Times New Roman" w:hAnsi="Segoe UI" w:cs="Segoe UI"/>
+          <w:color w:val="374151"/>
+          <w:kern w:val="0"/>
+          <w:lang w:eastAsia="it-IT"/>
+          <w14:ligatures w14:val="none"/>
+        </w:rPr>
+      </w:pPr>
+      <w:r>
+        <w:rPr>
+          <w:rFonts w:ascii="Segoe UI" w:eastAsia="Times New Roman" w:hAnsi="Segoe UI" w:cs="Segoe UI"/>
+          <w:color w:val="374151"/>
+          <w:kern w:val="0"/>
+          <w:lang w:eastAsia="it-IT"/>
+          <w14:ligatures w14:val="none"/>
+        </w:rPr>
+        <w:t>Altri stili di classificazione disponibili sono:</w:t>
+      </w:r>
+    </w:p>
+    <w:p>
+      <w:pPr>
+        <w:numPr>
+          <w:ilvl w:val="0"/>
+          <w:numId w:val="1"/>
+        </w:numPr>
+        <w:pBdr>
+          <w:top w:val="single" w:sz="2" w:space="0" w:color="D9D9E3"/>
+          <w:left w:val="single" w:sz="2" w:space="5" w:color="D9D9E3"/>
+          <w:bottom w:val="single" w:sz="2" w:space="0" w:color="D9D9E3"/>
+          <w:right w:val="single" w:sz="2" w:space="0" w:color="D9D9E3"/>
+        </w:pBdr>
+        <w:rPr>
+          <w:rFonts w:ascii="Segoe UI" w:eastAsia="Times New Roman" w:hAnsi="Segoe UI" w:cs="Segoe UI"/>
+          <w:color w:val="374151"/>
+          <w:kern w:val="0"/>
+          <w:lang w:eastAsia="it-IT"/>
+          <w14:ligatures w14:val="none"/>
+        </w:rPr>
+      </w:pPr>
+      <w:r>
+        <w:rPr>
+          <w:rFonts w:ascii="Monaco" w:eastAsia="Times New Roman" w:hAnsi="Monaco" w:cs="Courier New"/>
+          <w:b/>
+          <w:bCs/>
+          <w:color w:val="374151"/>
+          <w:kern w:val="0"/>
+          <w:sz w:val="21"/>
+          <w:szCs w:val="21"/>
+          <w:bdr w:val="single" w:sz="2" w:space="0" w:color="D9D9E3" w:frame="1"/>
+          <w:lang w:eastAsia="it-IT"/>
+          <w14:ligatures w14:val="none"/>
+        </w:rPr>
+        <w:t>"</w:t>
+      </w:r>
+      <w:proofErr w:type="spellStart"/>
+      <w:r>
+        <w:rPr>
+          <w:rFonts w:ascii="Monaco" w:eastAsia="Times New Roman" w:hAnsi="Monaco" w:cs="Courier New"/>
+          <w:b/>
+          <w:bCs/>
+          <w:color w:val="374151"/>
+          <w:kern w:val="0"/>
+          <w:sz w:val="21"/>
+          <w:szCs w:val="21"/>
+          <w:bdr w:val="single" w:sz="2" w:space="0" w:color="D9D9E3" w:frame="1"/>
+          <w:lang w:eastAsia="it-IT"/>
+          <w14:ligatures w14:val="none"/>
+        </w:rPr>
+        <w:t>pretty</w:t>
+      </w:r>
+      <w:proofErr w:type="spellEnd"/>
+      <w:r>
+        <w:rPr>
+          <w:rFonts w:ascii="Monaco" w:eastAsia="Times New Roman" w:hAnsi="Monaco" w:cs="Courier New"/>
+          <w:b/>
+          <w:bCs/>
+          <w:color w:val="374151"/>
+          <w:kern w:val="0"/>
+          <w:sz w:val="21"/>
+          <w:szCs w:val="21"/>
+          <w:bdr w:val="single" w:sz="2" w:space="0" w:color="D9D9E3" w:frame="1"/>
+          <w:lang w:eastAsia="it-IT"/>
+          <w14:ligatures w14:val="none"/>
+        </w:rPr>
+        <w:t>"</w:t>
+      </w:r>
+      <w:r>
+        <w:rPr>
+          <w:rFonts w:ascii="Segoe UI" w:eastAsia="Times New Roman" w:hAnsi="Segoe UI" w:cs="Segoe UI"/>
+          <w:color w:val="374151"/>
+          <w:kern w:val="0"/>
+          <w:lang w:eastAsia="it-IT"/>
+          <w14:ligatures w14:val="none"/>
+        </w:rPr>
+        <w:t>: Questo stile genera intervalli di classificazione "carini" (cioè facilmente leggibili) per i dati.</w:t>
+      </w:r>
+    </w:p>
+    <w:p>
+      <w:pPr>
+        <w:numPr>
+          <w:ilvl w:val="0"/>
+          <w:numId w:val="1"/>
+        </w:numPr>
+        <w:pBdr>
+          <w:top w:val="single" w:sz="2" w:space="0" w:color="D9D9E3"/>
+          <w:left w:val="single" w:sz="2" w:space="5" w:color="D9D9E3"/>
+          <w:bottom w:val="single" w:sz="2" w:space="0" w:color="D9D9E3"/>
+          <w:right w:val="single" w:sz="2" w:space="0" w:color="D9D9E3"/>
+        </w:pBdr>
+        <w:rPr>
+          <w:rFonts w:ascii="Segoe UI" w:eastAsia="Times New Roman" w:hAnsi="Segoe UI" w:cs="Segoe UI"/>
+          <w:color w:val="374151"/>
+          <w:kern w:val="0"/>
+          <w:lang w:eastAsia="it-IT"/>
+          <w14:ligatures w14:val="none"/>
+        </w:rPr>
+      </w:pPr>
+      <w:r>
+        <w:rPr>
+          <w:rFonts w:ascii="Monaco" w:eastAsia="Times New Roman" w:hAnsi="Monaco" w:cs="Courier New"/>
+          <w:b/>
+          <w:bCs/>
+          <w:color w:val="374151"/>
+          <w:kern w:val="0"/>
+          <w:sz w:val="21"/>
+          <w:szCs w:val="21"/>
+          <w:bdr w:val="single" w:sz="2" w:space="0" w:color="D9D9E3" w:frame="1"/>
+          <w:lang w:eastAsia="it-IT"/>
+          <w14:ligatures w14:val="none"/>
+        </w:rPr>
+        <w:t>"</w:t>
+      </w:r>
+      <w:proofErr w:type="spellStart"/>
+      <w:r>
+        <w:rPr>
+          <w:rFonts w:ascii="Monaco" w:eastAsia="Times New Roman" w:hAnsi="Monaco" w:cs="Courier New"/>
+          <w:b/>
+          <w:bCs/>
+          <w:color w:val="374151"/>
+          <w:kern w:val="0"/>
+          <w:sz w:val="21"/>
+          <w:szCs w:val="21"/>
+          <w:bdr w:val="single" w:sz="2" w:space="0" w:color="D9D9E3" w:frame="1"/>
+          <w:lang w:eastAsia="it-IT"/>
+          <w14:ligatures w14:val="none"/>
+        </w:rPr>
+        <w:t>equal</w:t>
+      </w:r>
+      <w:proofErr w:type="spellEnd"/>
+      <w:r>
+        <w:rPr>
+          <w:rFonts w:ascii="Monaco" w:eastAsia="Times New Roman" w:hAnsi="Monaco" w:cs="Courier New"/>
+          <w:b/>
+          <w:bCs/>
+          <w:color w:val="374151"/>
+          <w:kern w:val="0"/>
+          <w:sz w:val="21"/>
+          <w:szCs w:val="21"/>
+          <w:bdr w:val="single" w:sz="2" w:space="0" w:color="D9D9E3" w:frame="1"/>
+          <w:lang w:eastAsia="it-IT"/>
+          <w14:ligatures w14:val="none"/>
+        </w:rPr>
+        <w:t>"</w:t>
+      </w:r>
+      <w:r>
+        <w:rPr>
+          <w:rFonts w:ascii="Segoe UI" w:eastAsia="Times New Roman" w:hAnsi="Segoe UI" w:cs="Segoe UI"/>
+          <w:color w:val="374151"/>
+          <w:kern w:val="0"/>
+          <w:lang w:eastAsia="it-IT"/>
+          <w14:ligatures w14:val="none"/>
+        </w:rPr>
+        <w:t>: Questo stile divide i dati in intervalli di uguale ampiezza.</w:t>
+      </w:r>
+    </w:p>
+    <w:p>
+      <w:pPr>
+        <w:numPr>
+          <w:ilvl w:val="0"/>
+          <w:numId w:val="1"/>
+        </w:numPr>
+        <w:pBdr>
+          <w:top w:val="single" w:sz="2" w:space="0" w:color="D9D9E3"/>
+          <w:left w:val="single" w:sz="2" w:space="5" w:color="D9D9E3"/>
+          <w:bottom w:val="single" w:sz="2" w:space="0" w:color="D9D9E3"/>
+          <w:right w:val="single" w:sz="2" w:space="0" w:color="D9D9E3"/>
+        </w:pBdr>
+        <w:rPr>
+          <w:rFonts w:ascii="Segoe UI" w:eastAsia="Times New Roman" w:hAnsi="Segoe UI" w:cs="Segoe UI"/>
+          <w:color w:val="374151"/>
+          <w:kern w:val="0"/>
+          <w:lang w:eastAsia="it-IT"/>
+          <w14:ligatures w14:val="none"/>
+        </w:rPr>
+      </w:pPr>
+      <w:r>
+        <w:rPr>
+          <w:rFonts w:ascii="Monaco" w:eastAsia="Times New Roman" w:hAnsi="Monaco" w:cs="Courier New"/>
+          <w:b/>
+          <w:bCs/>
+          <w:color w:val="374151"/>
+          <w:kern w:val="0"/>
+          <w:sz w:val="21"/>
+          <w:szCs w:val="21"/>
+          <w:bdr w:val="single" w:sz="2" w:space="0" w:color="D9D9E3" w:frame="1"/>
+          <w:lang w:eastAsia="it-IT"/>
+          <w14:ligatures w14:val="none"/>
+        </w:rPr>
+        <w:t>"quantile"</w:t>
+      </w:r>
+      <w:r>
+        <w:rPr>
+          <w:rFonts w:ascii="Segoe UI" w:eastAsia="Times New Roman" w:hAnsi="Segoe UI" w:cs="Segoe UI"/>
+          <w:color w:val="374151"/>
+          <w:kern w:val="0"/>
+          <w:lang w:eastAsia="it-IT"/>
+          <w14:ligatures w14:val="none"/>
+        </w:rPr>
+        <w:t>: Questo stile divide i dati in intervalli di uguale numero di osservazioni.</w:t>
+      </w:r>
+    </w:p>
+    <w:p>
+      <w:pPr>
+        <w:numPr>
+          <w:ilvl w:val="0"/>
+          <w:numId w:val="1"/>
+        </w:numPr>
+        <w:pBdr>
+          <w:top w:val="single" w:sz="2" w:space="0" w:color="D9D9E3"/>
+          <w:left w:val="single" w:sz="2" w:space="5" w:color="D9D9E3"/>
+          <w:bottom w:val="single" w:sz="2" w:space="0" w:color="D9D9E3"/>
+          <w:right w:val="single" w:sz="2" w:space="0" w:color="D9D9E3"/>
+        </w:pBdr>
+        <w:rPr>
+          <w:rFonts w:ascii="Segoe UI" w:eastAsia="Times New Roman" w:hAnsi="Segoe UI" w:cs="Segoe UI"/>
+          <w:color w:val="374151"/>
+          <w:kern w:val="0"/>
+          <w:lang w:eastAsia="it-IT"/>
+          <w14:ligatures w14:val="none"/>
+        </w:rPr>
+      </w:pPr>
+      <w:r>
+        <w:rPr>
+          <w:rFonts w:ascii="Monaco" w:eastAsia="Times New Roman" w:hAnsi="Monaco" w:cs="Courier New"/>
+          <w:b/>
+          <w:bCs/>
+          <w:color w:val="374151"/>
+          <w:kern w:val="0"/>
+          <w:sz w:val="21"/>
+          <w:szCs w:val="21"/>
+          <w:bdr w:val="single" w:sz="2" w:space="0" w:color="D9D9E3" w:frame="1"/>
+          <w:lang w:eastAsia="it-IT"/>
+          <w14:ligatures w14:val="none"/>
+        </w:rPr>
+        <w:t>"</w:t>
+      </w:r>
+      <w:proofErr w:type="spellStart"/>
+      <w:r>
+        <w:rPr>
+          <w:rFonts w:ascii="Monaco" w:eastAsia="Times New Roman" w:hAnsi="Monaco" w:cs="Courier New"/>
+          <w:b/>
+          <w:bCs/>
+          <w:color w:val="374151"/>
+          <w:kern w:val="0"/>
+          <w:sz w:val="21"/>
+          <w:szCs w:val="21"/>
+          <w:bdr w:val="single" w:sz="2" w:space="0" w:color="D9D9E3" w:frame="1"/>
+          <w:lang w:eastAsia="it-IT"/>
+          <w14:ligatures w14:val="none"/>
+        </w:rPr>
+        <w:t>jenks</w:t>
+      </w:r>
+      <w:proofErr w:type="spellEnd"/>
+      <w:r>
+        <w:rPr>
+          <w:rFonts w:ascii="Monaco" w:eastAsia="Times New Roman" w:hAnsi="Monaco" w:cs="Courier New"/>
+          <w:b/>
+          <w:bCs/>
+          <w:color w:val="374151"/>
+          <w:kern w:val="0"/>
+          <w:sz w:val="21"/>
+          <w:szCs w:val="21"/>
+          <w:bdr w:val="single" w:sz="2" w:space="0" w:color="D9D9E3" w:frame="1"/>
+          <w:lang w:eastAsia="it-IT"/>
+          <w14:ligatures w14:val="none"/>
+        </w:rPr>
+        <w:t>"</w:t>
+      </w:r>
+      <w:r>
+        <w:rPr>
+          <w:rFonts w:ascii="Segoe UI" w:eastAsia="Times New Roman" w:hAnsi="Segoe UI" w:cs="Segoe UI"/>
+          <w:color w:val="374151"/>
+          <w:kern w:val="0"/>
+          <w:lang w:eastAsia="it-IT"/>
+          <w14:ligatures w14:val="none"/>
+        </w:rPr>
+        <w:t>: Questo stile utilizza l'algoritmo di Jenks per trovare intervalli ottimali che minimizzano la variazione all'interno degli intervalli e massimizzano la variazione tra gli intervalli.</w:t>
+      </w:r>
+    </w:p>
+    <w:p>
+      <w:pPr>
+        <w:numPr>
+          <w:ilvl w:val="0"/>
+          <w:numId w:val="1"/>
+        </w:numPr>
+        <w:pBdr>
+          <w:top w:val="single" w:sz="2" w:space="0" w:color="D9D9E3"/>
+          <w:left w:val="single" w:sz="2" w:space="5" w:color="D9D9E3"/>
+          <w:bottom w:val="single" w:sz="2" w:space="0" w:color="D9D9E3"/>
+          <w:right w:val="single" w:sz="2" w:space="0" w:color="D9D9E3"/>
+        </w:pBdr>
+        <w:rPr>
+          <w:rFonts w:ascii="Segoe UI" w:eastAsia="Times New Roman" w:hAnsi="Segoe UI" w:cs="Segoe UI"/>
+          <w:color w:val="374151"/>
+          <w:kern w:val="0"/>
+          <w:lang w:eastAsia="it-IT"/>
+          <w14:ligatures w14:val="none"/>
+        </w:rPr>
+      </w:pPr>
+      <w:r>
+        <w:rPr>
+          <w:rFonts w:ascii="Monaco" w:eastAsia="Times New Roman" w:hAnsi="Monaco" w:cs="Courier New"/>
+          <w:b/>
+          <w:bCs/>
+          <w:color w:val="374151"/>
+          <w:kern w:val="0"/>
+          <w:sz w:val="21"/>
+          <w:szCs w:val="21"/>
+          <w:bdr w:val="single" w:sz="2" w:space="0" w:color="D9D9E3" w:frame="1"/>
+          <w:lang w:eastAsia="it-IT"/>
+          <w14:ligatures w14:val="none"/>
+        </w:rPr>
+        <w:t>"</w:t>
+      </w:r>
+      <w:proofErr w:type="spellStart"/>
+      <w:r>
+        <w:rPr>
+          <w:rFonts w:ascii="Monaco" w:eastAsia="Times New Roman" w:hAnsi="Monaco" w:cs="Courier New"/>
+          <w:b/>
+          <w:bCs/>
+          <w:color w:val="374151"/>
+          <w:kern w:val="0"/>
+          <w:sz w:val="21"/>
+          <w:szCs w:val="21"/>
+          <w:bdr w:val="single" w:sz="2" w:space="0" w:color="D9D9E3" w:frame="1"/>
+          <w:lang w:eastAsia="it-IT"/>
+          <w14:ligatures w14:val="none"/>
+        </w:rPr>
+        <w:t>sd</w:t>
+      </w:r>
+      <w:proofErr w:type="spellEnd"/>
+      <w:r>
+        <w:rPr>
+          <w:rFonts w:ascii="Monaco" w:eastAsia="Times New Roman" w:hAnsi="Monaco" w:cs="Courier New"/>
+          <w:b/>
+          <w:bCs/>
+          <w:color w:val="374151"/>
+          <w:kern w:val="0"/>
+          <w:sz w:val="21"/>
+          <w:szCs w:val="21"/>
+          <w:bdr w:val="single" w:sz="2" w:space="0" w:color="D9D9E3" w:frame="1"/>
+          <w:lang w:eastAsia="it-IT"/>
+          <w14:ligatures w14:val="none"/>
+        </w:rPr>
+        <w:t>"</w:t>
+      </w:r>
+      <w:r>
+        <w:rPr>
+          <w:rFonts w:ascii="Segoe UI" w:eastAsia="Times New Roman" w:hAnsi="Segoe UI" w:cs="Segoe UI"/>
+          <w:color w:val="374151"/>
+          <w:kern w:val="0"/>
+          <w:lang w:eastAsia="it-IT"/>
+          <w14:ligatures w14:val="none"/>
+        </w:rPr>
+        <w:t>: Questo stile classifica i dati utilizzando intervalli basati sulla deviazione standard.</w:t>
+      </w:r>
+    </w:p>
+    <w:p>
+      <w:pPr>
+        <w:numPr>
+          <w:ilvl w:val="0"/>
+          <w:numId w:val="1"/>
+        </w:numPr>
+        <w:pBdr>
+          <w:top w:val="single" w:sz="2" w:space="0" w:color="D9D9E3"/>
+          <w:left w:val="single" w:sz="2" w:space="5" w:color="D9D9E3"/>
+          <w:bottom w:val="single" w:sz="2" w:space="0" w:color="D9D9E3"/>
+          <w:right w:val="single" w:sz="2" w:space="0" w:color="D9D9E3"/>
+        </w:pBdr>
+        <w:rPr>
+          <w:rFonts w:ascii="Segoe UI" w:eastAsia="Times New Roman" w:hAnsi="Segoe UI" w:cs="Segoe UI"/>
+          <w:color w:val="374151"/>
+          <w:kern w:val="0"/>
+          <w:lang w:eastAsia="it-IT"/>
+          <w14:ligatures w14:val="none"/>
+        </w:rPr>
+      </w:pPr>
+      <w:r>
+        <w:rPr>
+          <w:rFonts w:ascii="Monaco" w:eastAsia="Times New Roman" w:hAnsi="Monaco" w:cs="Courier New"/>
+          <w:b/>
+          <w:bCs/>
+          <w:color w:val="374151"/>
+          <w:kern w:val="0"/>
+          <w:sz w:val="21"/>
+          <w:szCs w:val="21"/>
+          <w:bdr w:val="single" w:sz="2" w:space="0" w:color="D9D9E3" w:frame="1"/>
+          <w:lang w:eastAsia="it-IT"/>
+          <w14:ligatures w14:val="none"/>
+        </w:rPr>
+        <w:t>"</w:t>
+      </w:r>
+      <w:proofErr w:type="spellStart"/>
+      <w:r>
+        <w:rPr>
+          <w:rFonts w:ascii="Monaco" w:eastAsia="Times New Roman" w:hAnsi="Monaco" w:cs="Courier New"/>
+          <w:b/>
+          <w:bCs/>
+          <w:color w:val="374151"/>
+          <w:kern w:val="0"/>
+          <w:sz w:val="21"/>
+          <w:szCs w:val="21"/>
+          <w:bdr w:val="single" w:sz="2" w:space="0" w:color="D9D9E3" w:frame="1"/>
+          <w:lang w:eastAsia="it-IT"/>
+          <w14:ligatures w14:val="none"/>
+        </w:rPr>
+        <w:t>manual</w:t>
+      </w:r>
+      <w:proofErr w:type="spellEnd"/>
+      <w:r>
+        <w:rPr>
+          <w:rFonts w:ascii="Monaco" w:eastAsia="Times New Roman" w:hAnsi="Monaco" w:cs="Courier New"/>
+          <w:b/>
+          <w:bCs/>
+          <w:color w:val="374151"/>
+          <w:kern w:val="0"/>
+          <w:sz w:val="21"/>
+          <w:szCs w:val="21"/>
+          <w:bdr w:val="single" w:sz="2" w:space="0" w:color="D9D9E3" w:frame="1"/>
+          <w:lang w:eastAsia="it-IT"/>
+          <w14:ligatures w14:val="none"/>
+        </w:rPr>
+        <w:t>"</w:t>
+      </w:r>
+      <w:r>
+        <w:rPr>
+          <w:rFonts w:ascii="Segoe UI" w:eastAsia="Times New Roman" w:hAnsi="Segoe UI" w:cs="Segoe UI"/>
+          <w:color w:val="374151"/>
+          <w:kern w:val="0"/>
+          <w:lang w:eastAsia="it-IT"/>
+          <w14:ligatures w14:val="none"/>
+        </w:rPr>
+        <w:t>: Questo stile consente di specificare manualmente gli intervalli di classificazione.</w:t>
+      </w:r>
+    </w:p>
+    <w:p/>
+    <w:p/>
+    <w:p>
+      <w:pPr>
+        <w:rPr>
+          <w:color w:val="FF0000"/>
+        </w:rPr>
+      </w:pPr>
+      <w:r>
+        <w:rPr>
+          <w:color w:val="FF0000"/>
+        </w:rPr>
+        <w:t>Posso fare le mappe per i comuni piccoli &lt;5000, medi 5000-60000 e grandi</w:t>
+      </w:r>
+    </w:p>
+    <w:p>
+      <w:pPr>
+        <w:rPr>
+          <w:color w:val="FF0000"/>
+        </w:rPr>
+      </w:pPr>
+    </w:p>
+    <w:p>
+      <w:pPr>
+        <w:rPr>
+          <w:color w:val="FF0000"/>
+        </w:rPr>
+      </w:pPr>
+      <w:r>
+        <w:rPr>
+          <w:color w:val="FF0000"/>
+        </w:rPr>
+        <w:t xml:space="preserve">Capire come analizzare gli “squilibri” tipo: tanti anziani, poca spesa. Forse la cosa migliore è percentuale di anziani sul totale della popolazione anziana della regione, e percentuale spesa sulla spesa totale, e poi vedere dove ci sono le differenze maggiori. Ad esempio se ad Ancona ci sono il 20% di anziani e si alloca il 30% di spesa sanitaria regionale c’è un divario. </w:t>
+      </w:r>
+    </w:p>
     <w:sectPr>
       <w:pgSz w:w="11906" w:h="16838"/>
       <w:pgMar w:top="1417" w:right="1134" w:bottom="1134" w:left="1134" w:header="708" w:footer="708" w:gutter="0"/>
@@ -97,6 +606,127 @@
     </w:sectPr>
   </w:body>
 </w:document>
+</file>
+
+<file path=word/numbering.xml><?xml version="1.0" encoding="utf-8"?>
+<w:numbering xmlns:wpc="http://schemas.microsoft.com/office/word/2010/wordprocessingCanvas" xmlns:cx="http://schemas.microsoft.com/office/drawing/2014/chartex" xmlns:cx1="http://schemas.microsoft.com/office/drawing/2015/9/8/chartex" xmlns:cx2="http://schemas.microsoft.com/office/drawing/2015/10/21/chartex" xmlns:cx3="http://schemas.microsoft.com/office/drawing/2016/5/9/chartex" xmlns:cx4="http://schemas.microsoft.com/office/drawing/2016/5/10/chartex" xmlns:cx5="http://schemas.microsoft.com/office/drawing/2016/5/11/chartex" xmlns:cx6="http://schemas.microsoft.com/office/drawing/2016/5/12/chartex" xmlns:cx7="http://schemas.microsoft.com/office/drawing/2016/5/13/chartex" xmlns:cx8="http://schemas.microsoft.com/office/drawing/2016/5/14/chartex" xmlns:mc="http://schemas.openxmlformats.org/markup-compatibility/2006" xmlns:aink="http://schemas.microsoft.com/office/drawing/2016/ink" xmlns:am3d="http://schemas.microsoft.com/office/drawing/2017/model3d" xmlns:o="urn:schemas-microsoft-com:office:office" xmlns:oel="http://schemas.microsoft.com/office/2019/extlst" xmlns:r="http://schemas.openxmlformats.org/officeDocument/2006/relationships" xmlns:m="http://schemas.openxmlformats.org/officeDocument/2006/math" xmlns:v="urn:schemas-microsoft-com:vml" xmlns:wp14="http://schemas.microsoft.com/office/word/2010/wordprocessingDrawing" xmlns:wp="http://schemas.openxmlformats.org/drawingml/2006/wordprocessingDrawing" xmlns:w10="urn:schemas-microsoft-com:office:word" xmlns:w="http://schemas.openxmlformats.org/wordprocessingml/2006/main" xmlns:w14="http://schemas.microsoft.com/office/word/2010/wordml" xmlns:w15="http://schemas.microsoft.com/office/word/2012/wordml" xmlns:w16cex="http://schemas.microsoft.com/office/word/2018/wordml/cex" xmlns:w16cid="http://schemas.microsoft.com/office/word/2016/wordml/cid" xmlns:w16="http://schemas.microsoft.com/office/word/2018/wordml" xmlns:w16du="http://schemas.microsoft.com/office/word/2023/wordml/word16du" xmlns:w16sdtdh="http://schemas.microsoft.com/office/word/2020/wordml/sdtdatahash" xmlns:w16se="http://schemas.microsoft.com/office/word/2015/wordml/symex" xmlns:wpg="http://schemas.microsoft.com/office/word/2010/wordprocessingGroup" xmlns:wpi="http://schemas.microsoft.com/office/word/2010/wordprocessingInk" xmlns:wne="http://schemas.microsoft.com/office/word/2006/wordml" xmlns:wps="http://schemas.microsoft.com/office/word/2010/wordprocessingShape" mc:Ignorable="w14 w15 w16se w16cid w16 w16cex w16sdtdh wp14">
+  <w:abstractNum w:abstractNumId="0" w15:restartNumberingAfterBreak="0">
+    <w:nsid w:val="6F3C22D6"/>
+    <w:multiLevelType w:val="multilevel"/>
+    <w:tmpl w:val="33F84076"/>
+    <w:lvl w:ilvl="0">
+      <w:start w:val="1"/>
+      <w:numFmt w:val="decimal"/>
+      <w:lvlText w:val="%1."/>
+      <w:lvlJc w:val="left"/>
+      <w:pPr>
+        <w:tabs>
+          <w:tab w:val="num" w:pos="720"/>
+        </w:tabs>
+        <w:ind w:left="720" w:hanging="360"/>
+      </w:pPr>
+    </w:lvl>
+    <w:lvl w:ilvl="1" w:tentative="1">
+      <w:start w:val="1"/>
+      <w:numFmt w:val="decimal"/>
+      <w:lvlText w:val="%2."/>
+      <w:lvlJc w:val="left"/>
+      <w:pPr>
+        <w:tabs>
+          <w:tab w:val="num" w:pos="1440"/>
+        </w:tabs>
+        <w:ind w:left="1440" w:hanging="360"/>
+      </w:pPr>
+    </w:lvl>
+    <w:lvl w:ilvl="2" w:tentative="1">
+      <w:start w:val="1"/>
+      <w:numFmt w:val="decimal"/>
+      <w:lvlText w:val="%3."/>
+      <w:lvlJc w:val="left"/>
+      <w:pPr>
+        <w:tabs>
+          <w:tab w:val="num" w:pos="2160"/>
+        </w:tabs>
+        <w:ind w:left="2160" w:hanging="360"/>
+      </w:pPr>
+    </w:lvl>
+    <w:lvl w:ilvl="3" w:tentative="1">
+      <w:start w:val="1"/>
+      <w:numFmt w:val="decimal"/>
+      <w:lvlText w:val="%4."/>
+      <w:lvlJc w:val="left"/>
+      <w:pPr>
+        <w:tabs>
+          <w:tab w:val="num" w:pos="2880"/>
+        </w:tabs>
+        <w:ind w:left="2880" w:hanging="360"/>
+      </w:pPr>
+    </w:lvl>
+    <w:lvl w:ilvl="4" w:tentative="1">
+      <w:start w:val="1"/>
+      <w:numFmt w:val="decimal"/>
+      <w:lvlText w:val="%5."/>
+      <w:lvlJc w:val="left"/>
+      <w:pPr>
+        <w:tabs>
+          <w:tab w:val="num" w:pos="3600"/>
+        </w:tabs>
+        <w:ind w:left="3600" w:hanging="360"/>
+      </w:pPr>
+    </w:lvl>
+    <w:lvl w:ilvl="5" w:tentative="1">
+      <w:start w:val="1"/>
+      <w:numFmt w:val="decimal"/>
+      <w:lvlText w:val="%6."/>
+      <w:lvlJc w:val="left"/>
+      <w:pPr>
+        <w:tabs>
+          <w:tab w:val="num" w:pos="4320"/>
+        </w:tabs>
+        <w:ind w:left="4320" w:hanging="360"/>
+      </w:pPr>
+    </w:lvl>
+    <w:lvl w:ilvl="6" w:tentative="1">
+      <w:start w:val="1"/>
+      <w:numFmt w:val="decimal"/>
+      <w:lvlText w:val="%7."/>
+      <w:lvlJc w:val="left"/>
+      <w:pPr>
+        <w:tabs>
+          <w:tab w:val="num" w:pos="5040"/>
+        </w:tabs>
+        <w:ind w:left="5040" w:hanging="360"/>
+      </w:pPr>
+    </w:lvl>
+    <w:lvl w:ilvl="7" w:tentative="1">
+      <w:start w:val="1"/>
+      <w:numFmt w:val="decimal"/>
+      <w:lvlText w:val="%8."/>
+      <w:lvlJc w:val="left"/>
+      <w:pPr>
+        <w:tabs>
+          <w:tab w:val="num" w:pos="5760"/>
+        </w:tabs>
+        <w:ind w:left="5760" w:hanging="360"/>
+      </w:pPr>
+    </w:lvl>
+    <w:lvl w:ilvl="8" w:tentative="1">
+      <w:start w:val="1"/>
+      <w:numFmt w:val="decimal"/>
+      <w:lvlText w:val="%9."/>
+      <w:lvlJc w:val="left"/>
+      <w:pPr>
+        <w:tabs>
+          <w:tab w:val="num" w:pos="6480"/>
+        </w:tabs>
+        <w:ind w:left="6480" w:hanging="360"/>
+      </w:pPr>
+    </w:lvl>
+  </w:abstractNum>
+  <w:num w:numId="1" w16cid:durableId="707534121">
+    <w:abstractNumId w:val="0"/>
+  </w:num>
+</w:numbering>
 </file>
 
 <file path=word/styles.xml><?xml version="1.0" encoding="utf-8"?>
@@ -523,6 +1153,36 @@
     <w:semiHidden/>
     <w:unhideWhenUsed/>
   </w:style>
+  <w:style w:type="paragraph" w:styleId="NormaleWeb">
+    <w:name w:val="Normal (Web)"/>
+    <w:basedOn w:val="Normale"/>
+    <w:uiPriority w:val="99"/>
+    <w:semiHidden/>
+    <w:unhideWhenUsed/>
+    <w:rsid w:val="00A27839"/>
+    <w:pPr>
+      <w:spacing w:before="100" w:beforeAutospacing="1" w:after="100" w:afterAutospacing="1"/>
+    </w:pPr>
+    <w:rPr>
+      <w:rFonts w:ascii="Times New Roman" w:eastAsia="Times New Roman" w:hAnsi="Times New Roman" w:cs="Times New Roman"/>
+      <w:kern w:val="0"/>
+      <w:lang w:eastAsia="it-IT"/>
+      <w14:ligatures w14:val="none"/>
+    </w:rPr>
+  </w:style>
+  <w:style w:type="character" w:styleId="CodiceHTML">
+    <w:name w:val="HTML Code"/>
+    <w:basedOn w:val="Carpredefinitoparagrafo"/>
+    <w:uiPriority w:val="99"/>
+    <w:semiHidden/>
+    <w:unhideWhenUsed/>
+    <w:rsid w:val="00A27839"/>
+    <w:rPr>
+      <w:rFonts w:ascii="Courier New" w:eastAsia="Times New Roman" w:hAnsi="Courier New" w:cs="Courier New"/>
+      <w:sz w:val="20"/>
+      <w:szCs w:val="20"/>
+    </w:rPr>
+  </w:style>
 </w:styles>
 </file>
 

</xml_diff>